<commit_message>
Indicate location of swagger ui in the documentation
</commit_message>
<xml_diff>
--- a/esg.docx
+++ b/esg.docx
@@ -153,6 +153,29 @@
       </w:r>
       <w:r>
         <w:t>java -jar .\customer-api-0.0.1-SNAPSHOT.jar</w:t>
+      </w:r>
+    </w:p>
+    <w:p>
+      <w:pPr>
+        <w:pStyle w:val="ListParagraph"/>
+        <w:numPr>
+          <w:ilvl w:val="1"/>
+          <w:numId w:val="1"/>
+        </w:numPr>
+      </w:pPr>
+      <w:r>
+        <w:t xml:space="preserve">Visit swagger </w:t>
+      </w:r>
+      <w:proofErr w:type="spellStart"/>
+      <w:r>
+        <w:t>ui</w:t>
+      </w:r>
+      <w:proofErr w:type="spellEnd"/>
+      <w:r>
+        <w:t xml:space="preserve"> at </w:t>
+      </w:r>
+      <w:r>
+        <w:t>http://localhost:8080/swagger-ui/index.html</w:t>
       </w:r>
     </w:p>
     <w:p>

</xml_diff>